<commit_message>
Modificações na modelagem e acréscimo do primeiro relatório de atividades
</commit_message>
<xml_diff>
--- a/TCC 1/Anexo E - Fichas de Acompanhamento de Trabalhos de Conclusão de Curso.docx
+++ b/TCC 1/Anexo E - Fichas de Acompanhamento de Trabalhos de Conclusão de Curso.docx
@@ -1224,8 +1224,6 @@
               </w:rPr>
               <w:t>Christine Martins de Matos</w:t>
             </w:r>
-            <w:bookmarkStart w:id="2" w:name="_GoBack"/>
-            <w:bookmarkEnd w:id="2"/>
           </w:p>
         </w:tc>
         <w:tc>
@@ -1374,6 +1372,13 @@
                 <w:b/>
               </w:rPr>
             </w:pPr>
+            <w:r>
+              <w:rPr>
+                <w:rFonts w:ascii="Arial" w:hAnsi="Arial" w:cs="Arial"/>
+                <w:b/>
+              </w:rPr>
+              <w:t xml:space="preserve">Identificação do que seria mantido no referencial teórico. Acréscimo das definições de novas tecnologias identificadas no referencial teórico. Desenvolvimento e escrita do primeiro release contendo gestões gerais, como usuários, turmas, dúvidas, menus, autorização, eventos e login. Inicio do desenvolvimento do segundo release, tendo finalizado as funções de gestão de assuntos, questões e atividades. </w:t>
+            </w:r>
           </w:p>
         </w:tc>
       </w:tr>
@@ -1506,10 +1511,88 @@
               <w:p>
                 <w:pPr>
                   <w:pStyle w:val="Bibliografia"/>
+                </w:pPr>
+                <w:r>
+                  <w:t xml:space="preserve">ABREU, L. </w:t>
+                </w:r>
+                <w:proofErr w:type="spellStart"/>
+                <w:r>
+                  <w:t>TypeScript</w:t>
+                </w:r>
+                <w:proofErr w:type="spellEnd"/>
+                <w:r>
+                  <w:t xml:space="preserve">: O </w:t>
+                </w:r>
+                <w:proofErr w:type="spellStart"/>
+                <w:r>
+                  <w:t>JavasCript</w:t>
+                </w:r>
+                <w:proofErr w:type="spellEnd"/>
+                <w:r>
+                  <w:t xml:space="preserve"> Moderno para Criação de Aplicações. Lisboa: FCA – Editora de Informática. 2017.</w:t>
+                </w:r>
+              </w:p>
+              <w:p>
+                <w:pPr>
+                  <w:pStyle w:val="Bibliografia"/>
+                </w:pPr>
+                <w:r>
+                  <w:t>GOOGLE. Angular, 2019. Disponível em: &lt;https://angular.io/&gt;. Acesso em: 08 fev. 2019.</w:t>
+                </w:r>
+              </w:p>
+              <w:p>
+                <w:pPr>
+                  <w:pStyle w:val="Bibliografia"/>
+                </w:pPr>
+                <w:r>
+                  <w:t>GUEDES, T. Crie aplicações com Angular: o novo Framework do Google. São Paulo: Casa do Código, 2017.</w:t>
+                </w:r>
+              </w:p>
+              <w:p>
+                <w:pPr>
+                  <w:pStyle w:val="Bibliografia"/>
+                </w:pPr>
+                <w:r>
+                  <w:lastRenderedPageBreak/>
+                  <w:t xml:space="preserve">MASSÉ, M. REST API: Design </w:t>
+                </w:r>
+                <w:proofErr w:type="spellStart"/>
+                <w:r>
+                  <w:t>RuleBook</w:t>
+                </w:r>
+                <w:proofErr w:type="spellEnd"/>
+                <w:r>
+                  <w:t xml:space="preserve">. Sebastopol: </w:t>
+                </w:r>
+                <w:proofErr w:type="spellStart"/>
+                <w:r>
+                  <w:t>O'Reilly</w:t>
+                </w:r>
+                <w:proofErr w:type="spellEnd"/>
+                <w:r>
+                  <w:t>, 2012.</w:t>
+                </w:r>
+              </w:p>
+              <w:p>
+                <w:pPr>
+                  <w:pStyle w:val="Bibliografia"/>
                   <w:rPr>
                     <w:noProof/>
                   </w:rPr>
                 </w:pPr>
+                <w:r>
+                  <w:t>SANTOS, L. dos. Como escrever boas histórias de usuário (</w:t>
+                </w:r>
+                <w:proofErr w:type="spellStart"/>
+                <w:r>
+                  <w:t>User</w:t>
+                </w:r>
+                <w:proofErr w:type="spellEnd"/>
+                <w:r>
+                  <w:t xml:space="preserve"> Stories). 2017. Disponível em: &lt;https://medium.com/vertice/como-escrever-boas-users-stories-hist%C3%B3rias-de-usu%C3%A1rios-b29c75043fac&gt;. Acesso em: 17 fev. 2019.</w:t>
+                </w:r>
+                <w:bookmarkStart w:id="2" w:name="_GoBack"/>
+                <w:bookmarkEnd w:id="2"/>
                 <w:r>
                   <w:fldChar w:fldCharType="begin"/>
                 </w:r>
@@ -1553,6 +1636,7 @@
           <w:rFonts w:ascii="Arial" w:hAnsi="Arial" w:cs="Arial"/>
           <w:sz w:val="20"/>
         </w:rPr>
+        <w:lastRenderedPageBreak/>
         <w:t>OBS: As atividades incluem: pesquisas bibliográficas, pesquisas de campo, especificações, implementações, produções de texto etc. Outros resultados podem ser descritos e anexados a este relatório.</w:t>
       </w:r>
     </w:p>
@@ -1991,7 +2075,7 @@
                 <v:imagedata r:id="rId2" o:title=""/>
                 <w10:wrap type="square" anchorx="page" anchory="page"/>
               </v:shape>
-              <o:OLEObject Type="Embed" ProgID="Word.Picture.8" ShapeID="_x0000_s2050" DrawAspect="Content" ObjectID="_1609829451" r:id="rId3"/>
+              <o:OLEObject Type="Embed" ProgID="Word.Picture.8" ShapeID="_x0000_s2050" DrawAspect="Content" ObjectID="_1615532973" r:id="rId3"/>
             </w:object>
           </w:r>
         </w:p>
@@ -2953,7 +3037,7 @@
 </file>
 
 <file path=customXml/itemProps1.xml><?xml version="1.0" encoding="utf-8"?>
-<ds:datastoreItem xmlns:ds="http://schemas.openxmlformats.org/officeDocument/2006/customXml" ds:itemID="{E2C53D11-C70A-4AA1-9B57-7F1ABD9B61C0}">
+<ds:datastoreItem xmlns:ds="http://schemas.openxmlformats.org/officeDocument/2006/customXml" ds:itemID="{433313A7-BEAE-46E9-9771-0424A2AC578D}">
   <ds:schemaRefs>
     <ds:schemaRef ds:uri="http://schemas.openxmlformats.org/officeDocument/2006/bibliography"/>
   </ds:schemaRefs>

</xml_diff>